<commit_message>
adicionando anexo 2 aos documentos de comprovação de submissão
</commit_message>
<xml_diff>
--- a/RELATÓRIO FINAL E RESUMO/RF_Parecer de Desempenho_vf.docx
+++ b/RELATÓRIO FINAL E RESUMO/RF_Parecer de Desempenho_vf.docx
@@ -1,6 +1,6 @@
 
 <file path=word/document.xml><?xml version="1.0" encoding="utf-8"?>
-<w:document xmlns:wpc="http://schemas.microsoft.com/office/word/2010/wordprocessingCanvas" xmlns:cx="http://schemas.microsoft.com/office/drawing/2014/chartex" xmlns:cx1="http://schemas.microsoft.com/office/drawing/2015/9/8/chartex" xmlns:mc="http://schemas.openxmlformats.org/markup-compatibility/2006" xmlns:o="urn:schemas-microsoft-com:office:office" xmlns:r="http://schemas.openxmlformats.org/officeDocument/2006/relationships" xmlns:m="http://schemas.openxmlformats.org/officeDocument/2006/math" xmlns:v="urn:schemas-microsoft-com:vml" xmlns:wp14="http://schemas.microsoft.com/office/word/2010/wordprocessingDrawing" xmlns:wp="http://schemas.openxmlformats.org/drawingml/2006/wordprocessingDrawing" xmlns:w10="urn:schemas-microsoft-com:office:word" xmlns:w="http://schemas.openxmlformats.org/wordprocessingml/2006/main" xmlns:w14="http://schemas.microsoft.com/office/word/2010/wordml" xmlns:w15="http://schemas.microsoft.com/office/word/2012/wordml" xmlns:w16se="http://schemas.microsoft.com/office/word/2015/wordml/symex" xmlns:wpg="http://schemas.microsoft.com/office/word/2010/wordprocessingGroup" xmlns:wpi="http://schemas.microsoft.com/office/word/2010/wordprocessingInk" xmlns:wne="http://schemas.microsoft.com/office/word/2006/wordml" xmlns:wps="http://schemas.microsoft.com/office/word/2010/wordprocessingShape" mc:Ignorable="w14 w15 w16se wp14">
+<w:document xmlns:wpc="http://schemas.microsoft.com/office/word/2010/wordprocessingCanvas" xmlns:cx="http://schemas.microsoft.com/office/drawing/2014/chartex" xmlns:cx1="http://schemas.microsoft.com/office/drawing/2015/9/8/chartex" xmlns:cx2="http://schemas.microsoft.com/office/drawing/2015/10/21/chartex" xmlns:cx3="http://schemas.microsoft.com/office/drawing/2016/5/9/chartex" xmlns:cx4="http://schemas.microsoft.com/office/drawing/2016/5/10/chartex" xmlns:cx5="http://schemas.microsoft.com/office/drawing/2016/5/11/chartex" xmlns:cx6="http://schemas.microsoft.com/office/drawing/2016/5/12/chartex" xmlns:cx7="http://schemas.microsoft.com/office/drawing/2016/5/13/chartex" xmlns:cx8="http://schemas.microsoft.com/office/drawing/2016/5/14/chartex" xmlns:mc="http://schemas.openxmlformats.org/markup-compatibility/2006" xmlns:aink="http://schemas.microsoft.com/office/drawing/2016/ink" xmlns:am3d="http://schemas.microsoft.com/office/drawing/2017/model3d" xmlns:o="urn:schemas-microsoft-com:office:office" xmlns:oel="http://schemas.microsoft.com/office/2019/extlst" xmlns:r="http://schemas.openxmlformats.org/officeDocument/2006/relationships" xmlns:m="http://schemas.openxmlformats.org/officeDocument/2006/math" xmlns:v="urn:schemas-microsoft-com:vml" xmlns:wp14="http://schemas.microsoft.com/office/word/2010/wordprocessingDrawing" xmlns:wp="http://schemas.openxmlformats.org/drawingml/2006/wordprocessingDrawing" xmlns:w10="urn:schemas-microsoft-com:office:word" xmlns:w="http://schemas.openxmlformats.org/wordprocessingml/2006/main" xmlns:w14="http://schemas.microsoft.com/office/word/2010/wordml" xmlns:w15="http://schemas.microsoft.com/office/word/2012/wordml" xmlns:w16cex="http://schemas.microsoft.com/office/word/2018/wordml/cex" xmlns:w16cid="http://schemas.microsoft.com/office/word/2016/wordml/cid" xmlns:w16="http://schemas.microsoft.com/office/word/2018/wordml" xmlns:w16sdtdh="http://schemas.microsoft.com/office/word/2020/wordml/sdtdatahash" xmlns:w16se="http://schemas.microsoft.com/office/word/2015/wordml/symex" xmlns:wpg="http://schemas.microsoft.com/office/word/2010/wordprocessingGroup" xmlns:wpi="http://schemas.microsoft.com/office/word/2010/wordprocessingInk" xmlns:wne="http://schemas.microsoft.com/office/word/2006/wordml" xmlns:wps="http://schemas.microsoft.com/office/word/2010/wordprocessingShape" mc:Ignorable="w14 w15 w16se w16cid w16 w16cex w16sdtdh wp14">
   <w:body>
     <w:p>
       <w:pPr>
@@ -338,9 +338,19 @@
       <w:r>
         <w:t xml:space="preserve">Prof. Dr. </w:t>
       </w:r>
-      <w:r>
-        <w:t>Orandi Mina Falsarella</w:t>
-      </w:r>
+      <w:proofErr w:type="spellStart"/>
+      <w:r>
+        <w:t>Orandi</w:t>
+      </w:r>
+      <w:proofErr w:type="spellEnd"/>
+      <w:r>
+        <w:t xml:space="preserve"> Mina </w:t>
+      </w:r>
+      <w:proofErr w:type="spellStart"/>
+      <w:r>
+        <w:t>Falsarella</w:t>
+      </w:r>
+      <w:proofErr w:type="spellEnd"/>
     </w:p>
     <w:p>
       <w:pPr>
@@ -628,7 +638,7 @@
           <w:sz w:val="24"/>
           <w:szCs w:val="24"/>
         </w:rPr>
-        <w:t>a</w:t>
+        <w:t>o</w:t>
       </w:r>
       <w:r>
         <w:rPr>
@@ -764,8 +774,6 @@
         </w:rPr>
         <w:t>o</w:t>
       </w:r>
-      <w:bookmarkStart w:id="0" w:name="_GoBack"/>
-      <w:bookmarkEnd w:id="0"/>
       <w:r>
         <w:rPr>
           <w:rFonts w:ascii="Times New Roman" w:hAnsi="Times New Roman"/>
@@ -805,7 +813,7 @@
 </file>
 
 <file path=word/endnotes.xml><?xml version="1.0" encoding="utf-8"?>
-<w:endnotes xmlns:wpc="http://schemas.microsoft.com/office/word/2010/wordprocessingCanvas" xmlns:cx="http://schemas.microsoft.com/office/drawing/2014/chartex" xmlns:cx1="http://schemas.microsoft.com/office/drawing/2015/9/8/chartex" xmlns:mc="http://schemas.openxmlformats.org/markup-compatibility/2006" xmlns:o="urn:schemas-microsoft-com:office:office" xmlns:r="http://schemas.openxmlformats.org/officeDocument/2006/relationships" xmlns:m="http://schemas.openxmlformats.org/officeDocument/2006/math" xmlns:v="urn:schemas-microsoft-com:vml" xmlns:wp14="http://schemas.microsoft.com/office/word/2010/wordprocessingDrawing" xmlns:wp="http://schemas.openxmlformats.org/drawingml/2006/wordprocessingDrawing" xmlns:w10="urn:schemas-microsoft-com:office:word" xmlns:w="http://schemas.openxmlformats.org/wordprocessingml/2006/main" xmlns:w14="http://schemas.microsoft.com/office/word/2010/wordml" xmlns:w15="http://schemas.microsoft.com/office/word/2012/wordml" xmlns:w16se="http://schemas.microsoft.com/office/word/2015/wordml/symex" xmlns:wpg="http://schemas.microsoft.com/office/word/2010/wordprocessingGroup" xmlns:wpi="http://schemas.microsoft.com/office/word/2010/wordprocessingInk" xmlns:wne="http://schemas.microsoft.com/office/word/2006/wordml" xmlns:wps="http://schemas.microsoft.com/office/word/2010/wordprocessingShape" mc:Ignorable="w14 w15 w16se wp14">
+<w:endnotes xmlns:wpc="http://schemas.microsoft.com/office/word/2010/wordprocessingCanvas" xmlns:cx="http://schemas.microsoft.com/office/drawing/2014/chartex" xmlns:cx1="http://schemas.microsoft.com/office/drawing/2015/9/8/chartex" xmlns:cx2="http://schemas.microsoft.com/office/drawing/2015/10/21/chartex" xmlns:cx3="http://schemas.microsoft.com/office/drawing/2016/5/9/chartex" xmlns:cx4="http://schemas.microsoft.com/office/drawing/2016/5/10/chartex" xmlns:cx5="http://schemas.microsoft.com/office/drawing/2016/5/11/chartex" xmlns:cx6="http://schemas.microsoft.com/office/drawing/2016/5/12/chartex" xmlns:cx7="http://schemas.microsoft.com/office/drawing/2016/5/13/chartex" xmlns:cx8="http://schemas.microsoft.com/office/drawing/2016/5/14/chartex" xmlns:mc="http://schemas.openxmlformats.org/markup-compatibility/2006" xmlns:aink="http://schemas.microsoft.com/office/drawing/2016/ink" xmlns:am3d="http://schemas.microsoft.com/office/drawing/2017/model3d" xmlns:o="urn:schemas-microsoft-com:office:office" xmlns:oel="http://schemas.microsoft.com/office/2019/extlst" xmlns:r="http://schemas.openxmlformats.org/officeDocument/2006/relationships" xmlns:m="http://schemas.openxmlformats.org/officeDocument/2006/math" xmlns:v="urn:schemas-microsoft-com:vml" xmlns:wp14="http://schemas.microsoft.com/office/word/2010/wordprocessingDrawing" xmlns:wp="http://schemas.openxmlformats.org/drawingml/2006/wordprocessingDrawing" xmlns:w10="urn:schemas-microsoft-com:office:word" xmlns:w="http://schemas.openxmlformats.org/wordprocessingml/2006/main" xmlns:w14="http://schemas.microsoft.com/office/word/2010/wordml" xmlns:w15="http://schemas.microsoft.com/office/word/2012/wordml" xmlns:w16cex="http://schemas.microsoft.com/office/word/2018/wordml/cex" xmlns:w16cid="http://schemas.microsoft.com/office/word/2016/wordml/cid" xmlns:w16="http://schemas.microsoft.com/office/word/2018/wordml" xmlns:w16sdtdh="http://schemas.microsoft.com/office/word/2020/wordml/sdtdatahash" xmlns:w16se="http://schemas.microsoft.com/office/word/2015/wordml/symex" xmlns:wpg="http://schemas.microsoft.com/office/word/2010/wordprocessingGroup" xmlns:wpi="http://schemas.microsoft.com/office/word/2010/wordprocessingInk" xmlns:wne="http://schemas.microsoft.com/office/word/2006/wordml" xmlns:wps="http://schemas.microsoft.com/office/word/2010/wordprocessingShape" mc:Ignorable="w14 w15 w16se w16cid w16 w16cex w16sdtdh wp14">
   <w:endnote w:type="separator" w:id="-1">
     <w:p>
       <w:pPr>
@@ -830,7 +838,7 @@
 </file>
 
 <file path=word/footnotes.xml><?xml version="1.0" encoding="utf-8"?>
-<w:footnotes xmlns:wpc="http://schemas.microsoft.com/office/word/2010/wordprocessingCanvas" xmlns:cx="http://schemas.microsoft.com/office/drawing/2014/chartex" xmlns:cx1="http://schemas.microsoft.com/office/drawing/2015/9/8/chartex" xmlns:mc="http://schemas.openxmlformats.org/markup-compatibility/2006" xmlns:o="urn:schemas-microsoft-com:office:office" xmlns:r="http://schemas.openxmlformats.org/officeDocument/2006/relationships" xmlns:m="http://schemas.openxmlformats.org/officeDocument/2006/math" xmlns:v="urn:schemas-microsoft-com:vml" xmlns:wp14="http://schemas.microsoft.com/office/word/2010/wordprocessingDrawing" xmlns:wp="http://schemas.openxmlformats.org/drawingml/2006/wordprocessingDrawing" xmlns:w10="urn:schemas-microsoft-com:office:word" xmlns:w="http://schemas.openxmlformats.org/wordprocessingml/2006/main" xmlns:w14="http://schemas.microsoft.com/office/word/2010/wordml" xmlns:w15="http://schemas.microsoft.com/office/word/2012/wordml" xmlns:w16se="http://schemas.microsoft.com/office/word/2015/wordml/symex" xmlns:wpg="http://schemas.microsoft.com/office/word/2010/wordprocessingGroup" xmlns:wpi="http://schemas.microsoft.com/office/word/2010/wordprocessingInk" xmlns:wne="http://schemas.microsoft.com/office/word/2006/wordml" xmlns:wps="http://schemas.microsoft.com/office/word/2010/wordprocessingShape" mc:Ignorable="w14 w15 w16se wp14">
+<w:footnotes xmlns:wpc="http://schemas.microsoft.com/office/word/2010/wordprocessingCanvas" xmlns:cx="http://schemas.microsoft.com/office/drawing/2014/chartex" xmlns:cx1="http://schemas.microsoft.com/office/drawing/2015/9/8/chartex" xmlns:cx2="http://schemas.microsoft.com/office/drawing/2015/10/21/chartex" xmlns:cx3="http://schemas.microsoft.com/office/drawing/2016/5/9/chartex" xmlns:cx4="http://schemas.microsoft.com/office/drawing/2016/5/10/chartex" xmlns:cx5="http://schemas.microsoft.com/office/drawing/2016/5/11/chartex" xmlns:cx6="http://schemas.microsoft.com/office/drawing/2016/5/12/chartex" xmlns:cx7="http://schemas.microsoft.com/office/drawing/2016/5/13/chartex" xmlns:cx8="http://schemas.microsoft.com/office/drawing/2016/5/14/chartex" xmlns:mc="http://schemas.openxmlformats.org/markup-compatibility/2006" xmlns:aink="http://schemas.microsoft.com/office/drawing/2016/ink" xmlns:am3d="http://schemas.microsoft.com/office/drawing/2017/model3d" xmlns:o="urn:schemas-microsoft-com:office:office" xmlns:oel="http://schemas.microsoft.com/office/2019/extlst" xmlns:r="http://schemas.openxmlformats.org/officeDocument/2006/relationships" xmlns:m="http://schemas.openxmlformats.org/officeDocument/2006/math" xmlns:v="urn:schemas-microsoft-com:vml" xmlns:wp14="http://schemas.microsoft.com/office/word/2010/wordprocessingDrawing" xmlns:wp="http://schemas.openxmlformats.org/drawingml/2006/wordprocessingDrawing" xmlns:w10="urn:schemas-microsoft-com:office:word" xmlns:w="http://schemas.openxmlformats.org/wordprocessingml/2006/main" xmlns:w14="http://schemas.microsoft.com/office/word/2010/wordml" xmlns:w15="http://schemas.microsoft.com/office/word/2012/wordml" xmlns:w16cex="http://schemas.microsoft.com/office/word/2018/wordml/cex" xmlns:w16cid="http://schemas.microsoft.com/office/word/2016/wordml/cid" xmlns:w16="http://schemas.microsoft.com/office/word/2018/wordml" xmlns:w16sdtdh="http://schemas.microsoft.com/office/word/2020/wordml/sdtdatahash" xmlns:w16se="http://schemas.microsoft.com/office/word/2015/wordml/symex" xmlns:wpg="http://schemas.microsoft.com/office/word/2010/wordprocessingGroup" xmlns:wpi="http://schemas.microsoft.com/office/word/2010/wordprocessingInk" xmlns:wne="http://schemas.microsoft.com/office/word/2006/wordml" xmlns:wps="http://schemas.microsoft.com/office/word/2010/wordprocessingShape" mc:Ignorable="w14 w15 w16se w16cid w16 w16cex w16sdtdh wp14">
   <w:footnote w:type="separator" w:id="-1">
     <w:p>
       <w:pPr>
@@ -855,7 +863,7 @@
 </file>
 
 <file path=word/numbering.xml><?xml version="1.0" encoding="utf-8"?>
-<w:numbering xmlns:wpc="http://schemas.microsoft.com/office/word/2010/wordprocessingCanvas" xmlns:cx="http://schemas.microsoft.com/office/drawing/2014/chartex" xmlns:cx1="http://schemas.microsoft.com/office/drawing/2015/9/8/chartex" xmlns:mc="http://schemas.openxmlformats.org/markup-compatibility/2006" xmlns:o="urn:schemas-microsoft-com:office:office" xmlns:r="http://schemas.openxmlformats.org/officeDocument/2006/relationships" xmlns:m="http://schemas.openxmlformats.org/officeDocument/2006/math" xmlns:v="urn:schemas-microsoft-com:vml" xmlns:wp14="http://schemas.microsoft.com/office/word/2010/wordprocessingDrawing" xmlns:wp="http://schemas.openxmlformats.org/drawingml/2006/wordprocessingDrawing" xmlns:w10="urn:schemas-microsoft-com:office:word" xmlns:w="http://schemas.openxmlformats.org/wordprocessingml/2006/main" xmlns:w14="http://schemas.microsoft.com/office/word/2010/wordml" xmlns:w15="http://schemas.microsoft.com/office/word/2012/wordml" xmlns:w16se="http://schemas.microsoft.com/office/word/2015/wordml/symex" xmlns:wpg="http://schemas.microsoft.com/office/word/2010/wordprocessingGroup" xmlns:wpi="http://schemas.microsoft.com/office/word/2010/wordprocessingInk" xmlns:wne="http://schemas.microsoft.com/office/word/2006/wordml" xmlns:wps="http://schemas.microsoft.com/office/word/2010/wordprocessingShape" mc:Ignorable="w14 w15 w16se wp14">
+<w:numbering xmlns:wpc="http://schemas.microsoft.com/office/word/2010/wordprocessingCanvas" xmlns:cx="http://schemas.microsoft.com/office/drawing/2014/chartex" xmlns:cx1="http://schemas.microsoft.com/office/drawing/2015/9/8/chartex" xmlns:cx2="http://schemas.microsoft.com/office/drawing/2015/10/21/chartex" xmlns:cx3="http://schemas.microsoft.com/office/drawing/2016/5/9/chartex" xmlns:cx4="http://schemas.microsoft.com/office/drawing/2016/5/10/chartex" xmlns:cx5="http://schemas.microsoft.com/office/drawing/2016/5/11/chartex" xmlns:cx6="http://schemas.microsoft.com/office/drawing/2016/5/12/chartex" xmlns:cx7="http://schemas.microsoft.com/office/drawing/2016/5/13/chartex" xmlns:cx8="http://schemas.microsoft.com/office/drawing/2016/5/14/chartex" xmlns:mc="http://schemas.openxmlformats.org/markup-compatibility/2006" xmlns:aink="http://schemas.microsoft.com/office/drawing/2016/ink" xmlns:am3d="http://schemas.microsoft.com/office/drawing/2017/model3d" xmlns:o="urn:schemas-microsoft-com:office:office" xmlns:oel="http://schemas.microsoft.com/office/2019/extlst" xmlns:r="http://schemas.openxmlformats.org/officeDocument/2006/relationships" xmlns:m="http://schemas.openxmlformats.org/officeDocument/2006/math" xmlns:v="urn:schemas-microsoft-com:vml" xmlns:wp14="http://schemas.microsoft.com/office/word/2010/wordprocessingDrawing" xmlns:wp="http://schemas.openxmlformats.org/drawingml/2006/wordprocessingDrawing" xmlns:w10="urn:schemas-microsoft-com:office:word" xmlns:w="http://schemas.openxmlformats.org/wordprocessingml/2006/main" xmlns:w14="http://schemas.microsoft.com/office/word/2010/wordml" xmlns:w15="http://schemas.microsoft.com/office/word/2012/wordml" xmlns:w16cex="http://schemas.microsoft.com/office/word/2018/wordml/cex" xmlns:w16cid="http://schemas.microsoft.com/office/word/2016/wordml/cid" xmlns:w16="http://schemas.microsoft.com/office/word/2018/wordml" xmlns:w16sdtdh="http://schemas.microsoft.com/office/word/2020/wordml/sdtdatahash" xmlns:w16se="http://schemas.microsoft.com/office/word/2015/wordml/symex" xmlns:wpg="http://schemas.microsoft.com/office/word/2010/wordprocessingGroup" xmlns:wpi="http://schemas.microsoft.com/office/word/2010/wordprocessingInk" xmlns:wne="http://schemas.microsoft.com/office/word/2006/wordml" xmlns:wps="http://schemas.microsoft.com/office/word/2010/wordprocessingShape" mc:Ignorable="w14 w15 w16se w16cid w16 w16cex w16sdtdh wp14">
   <w:abstractNum w:abstractNumId="0" w15:restartNumberingAfterBreak="0">
     <w:nsid w:val="04F268B6"/>
     <w:multiLevelType w:val="hybridMultilevel"/>
@@ -4160,107 +4168,107 @@
       </w:rPr>
     </w:lvl>
   </w:abstractNum>
-  <w:num w:numId="1">
+  <w:num w:numId="1" w16cid:durableId="936866914">
     <w:abstractNumId w:val="16"/>
   </w:num>
-  <w:num w:numId="2">
+  <w:num w:numId="2" w16cid:durableId="2063678098">
     <w:abstractNumId w:val="14"/>
   </w:num>
-  <w:num w:numId="3">
+  <w:num w:numId="3" w16cid:durableId="731005137">
     <w:abstractNumId w:val="6"/>
   </w:num>
-  <w:num w:numId="4">
+  <w:num w:numId="4" w16cid:durableId="397441055">
     <w:abstractNumId w:val="22"/>
   </w:num>
-  <w:num w:numId="5">
+  <w:num w:numId="5" w16cid:durableId="753625699">
     <w:abstractNumId w:val="9"/>
   </w:num>
-  <w:num w:numId="6">
+  <w:num w:numId="6" w16cid:durableId="843131816">
     <w:abstractNumId w:val="15"/>
   </w:num>
-  <w:num w:numId="7">
+  <w:num w:numId="7" w16cid:durableId="470707138">
     <w:abstractNumId w:val="1"/>
   </w:num>
-  <w:num w:numId="8">
+  <w:num w:numId="8" w16cid:durableId="1531382997">
     <w:abstractNumId w:val="10"/>
   </w:num>
-  <w:num w:numId="9">
+  <w:num w:numId="9" w16cid:durableId="1198398743">
     <w:abstractNumId w:val="19"/>
   </w:num>
-  <w:num w:numId="10">
+  <w:num w:numId="10" w16cid:durableId="426583074">
     <w:abstractNumId w:val="2"/>
   </w:num>
-  <w:num w:numId="11">
+  <w:num w:numId="11" w16cid:durableId="1827355003">
     <w:abstractNumId w:val="17"/>
   </w:num>
-  <w:num w:numId="12">
+  <w:num w:numId="12" w16cid:durableId="706175012">
     <w:abstractNumId w:val="25"/>
   </w:num>
-  <w:num w:numId="13">
+  <w:num w:numId="13" w16cid:durableId="1999577702">
     <w:abstractNumId w:val="4"/>
   </w:num>
-  <w:num w:numId="14">
+  <w:num w:numId="14" w16cid:durableId="82920047">
     <w:abstractNumId w:val="23"/>
   </w:num>
-  <w:num w:numId="15">
+  <w:num w:numId="15" w16cid:durableId="132873921">
     <w:abstractNumId w:val="21"/>
   </w:num>
-  <w:num w:numId="16">
+  <w:num w:numId="16" w16cid:durableId="870148817">
     <w:abstractNumId w:val="11"/>
   </w:num>
-  <w:num w:numId="17">
+  <w:num w:numId="17" w16cid:durableId="431167828">
     <w:abstractNumId w:val="20"/>
   </w:num>
-  <w:num w:numId="18">
+  <w:num w:numId="18" w16cid:durableId="1723794696">
     <w:abstractNumId w:val="8"/>
   </w:num>
-  <w:num w:numId="19">
+  <w:num w:numId="19" w16cid:durableId="597835481">
     <w:abstractNumId w:val="27"/>
   </w:num>
-  <w:num w:numId="20">
+  <w:num w:numId="20" w16cid:durableId="1427651118">
     <w:abstractNumId w:val="26"/>
   </w:num>
-  <w:num w:numId="21">
+  <w:num w:numId="21" w16cid:durableId="1013534438">
     <w:abstractNumId w:val="12"/>
   </w:num>
-  <w:num w:numId="22">
+  <w:num w:numId="22" w16cid:durableId="1574395547">
     <w:abstractNumId w:val="29"/>
   </w:num>
-  <w:num w:numId="23">
+  <w:num w:numId="23" w16cid:durableId="1568491738">
     <w:abstractNumId w:val="13"/>
   </w:num>
-  <w:num w:numId="24">
+  <w:num w:numId="24" w16cid:durableId="331370537">
     <w:abstractNumId w:val="3"/>
   </w:num>
-  <w:num w:numId="25">
+  <w:num w:numId="25" w16cid:durableId="220215540">
     <w:abstractNumId w:val="31"/>
   </w:num>
-  <w:num w:numId="26">
+  <w:num w:numId="26" w16cid:durableId="1488328391">
     <w:abstractNumId w:val="7"/>
   </w:num>
-  <w:num w:numId="27">
+  <w:num w:numId="27" w16cid:durableId="1176766313">
     <w:abstractNumId w:val="30"/>
   </w:num>
-  <w:num w:numId="28">
+  <w:num w:numId="28" w16cid:durableId="1449742301">
     <w:abstractNumId w:val="28"/>
   </w:num>
-  <w:num w:numId="29">
+  <w:num w:numId="29" w16cid:durableId="1742167409">
     <w:abstractNumId w:val="5"/>
   </w:num>
-  <w:num w:numId="30">
+  <w:num w:numId="30" w16cid:durableId="1148131180">
     <w:abstractNumId w:val="0"/>
   </w:num>
-  <w:num w:numId="31">
+  <w:num w:numId="31" w16cid:durableId="1051854154">
     <w:abstractNumId w:val="24"/>
   </w:num>
-  <w:num w:numId="32">
+  <w:num w:numId="32" w16cid:durableId="1671591776">
     <w:abstractNumId w:val="18"/>
   </w:num>
 </w:numbering>
 </file>
 
 <file path=word/styles.xml><?xml version="1.0" encoding="utf-8"?>
-<w:styles xmlns:mc="http://schemas.openxmlformats.org/markup-compatibility/2006" xmlns:r="http://schemas.openxmlformats.org/officeDocument/2006/relationships" xmlns:w="http://schemas.openxmlformats.org/wordprocessingml/2006/main" xmlns:w14="http://schemas.microsoft.com/office/word/2010/wordml" xmlns:w15="http://schemas.microsoft.com/office/word/2012/wordml" xmlns:w16se="http://schemas.microsoft.com/office/word/2015/wordml/symex" mc:Ignorable="w14 w15 w16se">
+<w:styles xmlns:mc="http://schemas.openxmlformats.org/markup-compatibility/2006" xmlns:r="http://schemas.openxmlformats.org/officeDocument/2006/relationships" xmlns:w="http://schemas.openxmlformats.org/wordprocessingml/2006/main" xmlns:w14="http://schemas.microsoft.com/office/word/2010/wordml" xmlns:w15="http://schemas.microsoft.com/office/word/2012/wordml" xmlns:w16cex="http://schemas.microsoft.com/office/word/2018/wordml/cex" xmlns:w16cid="http://schemas.microsoft.com/office/word/2016/wordml/cid" xmlns:w16="http://schemas.microsoft.com/office/word/2018/wordml" xmlns:w16sdtdh="http://schemas.microsoft.com/office/word/2020/wordml/sdtdatahash" xmlns:w16se="http://schemas.microsoft.com/office/word/2015/wordml/symex" mc:Ignorable="w14 w15 w16se w16cid w16 w16cex w16sdtdh">
   <w:docDefaults>
     <w:rPrDefault>
       <w:rPr>
@@ -4276,7 +4284,7 @@
       </w:pPr>
     </w:pPrDefault>
   </w:docDefaults>
-  <w:latentStyles w:defLockedState="0" w:defUIPriority="99" w:defSemiHidden="0" w:defUnhideWhenUsed="0" w:defQFormat="0" w:count="371">
+  <w:latentStyles w:defLockedState="0" w:defUIPriority="99" w:defSemiHidden="0" w:defUnhideWhenUsed="0" w:defQFormat="0" w:count="376">
     <w:lsdException w:name="Normal" w:uiPriority="0" w:qFormat="1"/>
     <w:lsdException w:name="heading 1" w:uiPriority="9" w:qFormat="1"/>
     <w:lsdException w:name="heading 2" w:semiHidden="1" w:uiPriority="9" w:unhideWhenUsed="1" w:qFormat="1"/>
@@ -4648,17 +4656,22 @@
     <w:lsdException w:name="List Table 5 Dark Accent 6" w:uiPriority="50"/>
     <w:lsdException w:name="List Table 6 Colorful Accent 6" w:uiPriority="51"/>
     <w:lsdException w:name="List Table 7 Colorful Accent 6" w:uiPriority="52"/>
+    <w:lsdException w:name="Mention" w:semiHidden="1" w:unhideWhenUsed="1"/>
+    <w:lsdException w:name="Smart Hyperlink" w:semiHidden="1" w:unhideWhenUsed="1"/>
+    <w:lsdException w:name="Hashtag" w:semiHidden="1" w:unhideWhenUsed="1"/>
+    <w:lsdException w:name="Unresolved Mention" w:semiHidden="1" w:unhideWhenUsed="1"/>
+    <w:lsdException w:name="Smart Link" w:semiHidden="1" w:unhideWhenUsed="1"/>
   </w:latentStyles>
   <w:style w:type="paragraph" w:default="1" w:styleId="Normal">
     <w:name w:val="Normal"/>
     <w:qFormat/>
     <w:rsid w:val="00425F51"/>
   </w:style>
-  <w:style w:type="paragraph" w:styleId="Ttulo1">
+  <w:style w:type="paragraph" w:styleId="Heading1">
     <w:name w:val="heading 1"/>
     <w:basedOn w:val="Normal"/>
     <w:next w:val="Normal"/>
-    <w:link w:val="Ttulo1Char"/>
+    <w:link w:val="Heading1Char"/>
     <w:uiPriority w:val="9"/>
     <w:qFormat/>
     <w:rsid w:val="00A57754"/>
@@ -4676,13 +4689,13 @@
       <w:lang w:eastAsia="pt-BR"/>
     </w:rPr>
   </w:style>
-  <w:style w:type="character" w:default="1" w:styleId="Fontepargpadro">
+  <w:style w:type="character" w:default="1" w:styleId="DefaultParagraphFont">
     <w:name w:val="Default Paragraph Font"/>
     <w:uiPriority w:val="1"/>
     <w:semiHidden/>
     <w:unhideWhenUsed/>
   </w:style>
-  <w:style w:type="table" w:default="1" w:styleId="Tabelanormal">
+  <w:style w:type="table" w:default="1" w:styleId="TableNormal">
     <w:name w:val="Normal Table"/>
     <w:uiPriority w:val="99"/>
     <w:semiHidden/>
@@ -4697,13 +4710,13 @@
       </w:tblCellMar>
     </w:tblPr>
   </w:style>
-  <w:style w:type="numbering" w:default="1" w:styleId="Semlista">
+  <w:style w:type="numbering" w:default="1" w:styleId="NoList">
     <w:name w:val="No List"/>
     <w:uiPriority w:val="99"/>
     <w:semiHidden/>
     <w:unhideWhenUsed/>
   </w:style>
-  <w:style w:type="paragraph" w:styleId="PargrafodaLista">
+  <w:style w:type="paragraph" w:styleId="ListParagraph">
     <w:name w:val="List Paragraph"/>
     <w:basedOn w:val="Normal"/>
     <w:uiPriority w:val="34"/>
@@ -4714,7 +4727,7 @@
       <w:contextualSpacing/>
     </w:pPr>
   </w:style>
-  <w:style w:type="paragraph" w:styleId="Legenda">
+  <w:style w:type="paragraph" w:styleId="Caption">
     <w:name w:val="caption"/>
     <w:basedOn w:val="Normal"/>
     <w:next w:val="Normal"/>
@@ -4733,10 +4746,10 @@
       <w:szCs w:val="18"/>
     </w:rPr>
   </w:style>
-  <w:style w:type="character" w:customStyle="1" w:styleId="Ttulo1Char">
-    <w:name w:val="Título 1 Char"/>
-    <w:basedOn w:val="Fontepargpadro"/>
-    <w:link w:val="Ttulo1"/>
+  <w:style w:type="character" w:customStyle="1" w:styleId="Heading1Char">
+    <w:name w:val="Heading 1 Char"/>
+    <w:basedOn w:val="DefaultParagraphFont"/>
+    <w:link w:val="Heading1"/>
     <w:uiPriority w:val="9"/>
     <w:rsid w:val="00A57754"/>
     <w:rPr>
@@ -4767,7 +4780,7 @@
   </w:style>
   <w:style w:type="character" w:styleId="Hyperlink">
     <w:name w:val="Hyperlink"/>
-    <w:basedOn w:val="Fontepargpadro"/>
+    <w:basedOn w:val="DefaultParagraphFont"/>
     <w:uiPriority w:val="99"/>
     <w:unhideWhenUsed/>
     <w:rsid w:val="00293DEC"/>
@@ -4793,9 +4806,9 @@
       <w:lang w:eastAsia="pt-BR"/>
     </w:rPr>
   </w:style>
-  <w:style w:type="character" w:styleId="nfase">
+  <w:style w:type="character" w:styleId="Emphasis">
     <w:name w:val="Emphasis"/>
-    <w:basedOn w:val="Fontepargpadro"/>
+    <w:basedOn w:val="DefaultParagraphFont"/>
     <w:uiPriority w:val="20"/>
     <w:qFormat/>
     <w:rsid w:val="006C7F77"/>
@@ -4804,9 +4817,9 @@
       <w:iCs/>
     </w:rPr>
   </w:style>
-  <w:style w:type="character" w:customStyle="1" w:styleId="UnresolvedMention">
-    <w:name w:val="Unresolved Mention"/>
-    <w:basedOn w:val="Fontepargpadro"/>
+  <w:style w:type="character" w:customStyle="1" w:styleId="UnresolvedMention1">
+    <w:name w:val="Unresolved Mention1"/>
+    <w:basedOn w:val="DefaultParagraphFont"/>
     <w:uiPriority w:val="99"/>
     <w:semiHidden/>
     <w:unhideWhenUsed/>
@@ -4816,10 +4829,10 @@
       <w:shd w:val="clear" w:color="auto" w:fill="E1DFDD"/>
     </w:rPr>
   </w:style>
-  <w:style w:type="paragraph" w:styleId="Cabealho">
+  <w:style w:type="paragraph" w:styleId="Header">
     <w:name w:val="header"/>
     <w:basedOn w:val="Normal"/>
-    <w:link w:val="CabealhoChar"/>
+    <w:link w:val="HeaderChar"/>
     <w:uiPriority w:val="99"/>
     <w:unhideWhenUsed/>
     <w:rsid w:val="000941AB"/>
@@ -4831,17 +4844,17 @@
       <w:spacing w:after="0" w:line="240" w:lineRule="auto"/>
     </w:pPr>
   </w:style>
-  <w:style w:type="character" w:customStyle="1" w:styleId="CabealhoChar">
-    <w:name w:val="Cabeçalho Char"/>
-    <w:basedOn w:val="Fontepargpadro"/>
-    <w:link w:val="Cabealho"/>
+  <w:style w:type="character" w:customStyle="1" w:styleId="HeaderChar">
+    <w:name w:val="Header Char"/>
+    <w:basedOn w:val="DefaultParagraphFont"/>
+    <w:link w:val="Header"/>
     <w:uiPriority w:val="99"/>
     <w:rsid w:val="000941AB"/>
   </w:style>
-  <w:style w:type="paragraph" w:styleId="Rodap">
+  <w:style w:type="paragraph" w:styleId="Footer">
     <w:name w:val="footer"/>
     <w:basedOn w:val="Normal"/>
-    <w:link w:val="RodapChar"/>
+    <w:link w:val="FooterChar"/>
     <w:uiPriority w:val="99"/>
     <w:unhideWhenUsed/>
     <w:rsid w:val="000941AB"/>
@@ -4853,10 +4866,10 @@
       <w:spacing w:after="0" w:line="240" w:lineRule="auto"/>
     </w:pPr>
   </w:style>
-  <w:style w:type="character" w:customStyle="1" w:styleId="RodapChar">
-    <w:name w:val="Rodapé Char"/>
-    <w:basedOn w:val="Fontepargpadro"/>
-    <w:link w:val="Rodap"/>
+  <w:style w:type="character" w:customStyle="1" w:styleId="FooterChar">
+    <w:name w:val="Footer Char"/>
+    <w:basedOn w:val="DefaultParagraphFont"/>
+    <w:link w:val="Footer"/>
     <w:uiPriority w:val="99"/>
     <w:rsid w:val="000941AB"/>
   </w:style>

</xml_diff>